<commit_message>
adicionei cenas ao relatorio, e ao readme. Textos adicionados
</commit_message>
<xml_diff>
--- a/Relatorio.docx
+++ b/Relatorio.docx
@@ -1,52 +1,251 @@
 
 <file path=word/document.xml><?xml version="1.0" encoding="utf-8"?>
-<w:document xmlns:wpc="http://schemas.microsoft.com/office/word/2010/wordprocessingCanvas" xmlns:cx="http://schemas.microsoft.com/office/drawing/2014/chartex" xmlns:cx1="http://schemas.microsoft.com/office/drawing/2015/9/8/chartex" xmlns:cx2="http://schemas.microsoft.com/office/drawing/2015/10/21/chartex" xmlns:cx3="http://schemas.microsoft.com/office/drawing/2016/5/9/chartex" xmlns:cx4="http://schemas.microsoft.com/office/drawing/2016/5/10/chartex" xmlns:cx5="http://schemas.microsoft.com/office/drawing/2016/5/11/chartex" xmlns:cx6="http://schemas.microsoft.com/office/drawing/2016/5/12/chartex" xmlns:cx7="http://schemas.microsoft.com/office/drawing/2016/5/13/chartex" xmlns:cx8="http://schemas.microsoft.com/office/drawing/2016/5/14/chartex" xmlns:mc="http://schemas.openxmlformats.org/markup-compatibility/2006" xmlns:aink="http://schemas.microsoft.com/office/drawing/2016/ink" xmlns:am3d="http://schemas.microsoft.com/office/drawing/2017/model3d" xmlns:o="urn:schemas-microsoft-com:office:office" xmlns:r="http://schemas.openxmlformats.org/officeDocument/2006/relationships" xmlns:m="http://schemas.openxmlformats.org/officeDocument/2006/math" xmlns:v="urn:schemas-microsoft-com:vml" xmlns:wp14="http://schemas.microsoft.com/office/word/2010/wordprocessingDrawing" xmlns:wp="http://schemas.openxmlformats.org/drawingml/2006/wordprocessingDrawing" xmlns:w10="urn:schemas-microsoft-com:office:word" xmlns:w="http://schemas.openxmlformats.org/wordprocessingml/2006/main" xmlns:w14="http://schemas.microsoft.com/office/word/2010/wordml" xmlns:w15="http://schemas.microsoft.com/office/word/2012/wordml" xmlns:w16cid="http://schemas.microsoft.com/office/word/2016/wordml/cid" xmlns:w16se="http://schemas.microsoft.com/office/word/2015/wordml/symex" xmlns:wpg="http://schemas.microsoft.com/office/word/2010/wordprocessingGroup" xmlns:wpi="http://schemas.microsoft.com/office/word/2010/wordprocessingInk" xmlns:wne="http://schemas.microsoft.com/office/word/2006/wordml" xmlns:wps="http://schemas.microsoft.com/office/word/2010/wordprocessingShape" mc:Ignorable="w14 w15 w16se w16cid wp14">
+<w:document xmlns:o="urn:schemas-microsoft-com:office:office" xmlns:r="http://schemas.openxmlformats.org/officeDocument/2006/relationships" xmlns:v="urn:schemas-microsoft-com:vml" xmlns:w="http://schemas.openxmlformats.org/wordprocessingml/2006/main" xmlns:w10="urn:schemas-microsoft-com:office:word" xmlns:wp="http://schemas.openxmlformats.org/drawingml/2006/wordprocessingDrawing" xmlns:wps="http://schemas.microsoft.com/office/word/2010/wordprocessingShape" xmlns:wpg="http://schemas.microsoft.com/office/word/2010/wordprocessingGroup" xmlns:mc="http://schemas.openxmlformats.org/markup-compatibility/2006" xmlns:wp14="http://schemas.microsoft.com/office/word/2010/wordprocessingDrawing" xmlns:w14="http://schemas.microsoft.com/office/word/2010/wordml" mc:Ignorable="w14 wp14">
   <w:body>
-    <w:p/>
-    <w:p/>
-    <w:p/>
-    <w:p>
-      <w:pPr>
-        <w:pStyle w:val="Ttulo"/>
+    <w:p>
+      <w:pPr>
+        <w:pStyle w:val="Normal"/>
+        <w:rPr/>
+      </w:pPr>
+      <w:r>
+        <w:rPr/>
+      </w:r>
+    </w:p>
+    <w:p>
+      <w:pPr>
+        <w:pStyle w:val="Normal"/>
+        <w:rPr/>
+      </w:pPr>
+      <w:r>
+        <w:rPr/>
+      </w:r>
+    </w:p>
+    <w:p>
+      <w:pPr>
+        <w:pStyle w:val="Normal"/>
+        <w:rPr/>
+      </w:pPr>
+      <w:r>
+        <w:rPr/>
+      </w:r>
+    </w:p>
+    <w:p>
+      <w:pPr>
+        <w:pStyle w:val="Ttulododocumento"/>
         <w:jc w:val="center"/>
-      </w:pPr>
-      <w:r>
+        <w:rPr/>
+      </w:pPr>
+      <w:r>
+        <w:rPr/>
         <w:t>Relatório</w:t>
       </w:r>
     </w:p>
-    <w:p/>
-    <w:p/>
-    <w:p/>
-    <w:p/>
-    <w:p/>
-    <w:p/>
-    <w:p/>
-    <w:p/>
-    <w:p/>
-    <w:p/>
-    <w:p/>
-    <w:p/>
-    <w:p/>
-    <w:p/>
-    <w:p/>
-    <w:p/>
-    <w:p/>
-    <w:p/>
-    <w:p/>
-    <w:p/>
-    <w:p/>
-    <w:p>
-      <w:pPr>
-        <w:pStyle w:val="SemEspaamento"/>
+    <w:p>
+      <w:pPr>
+        <w:pStyle w:val="Normal"/>
+        <w:rPr/>
+      </w:pPr>
+      <w:r>
+        <w:rPr/>
+      </w:r>
+    </w:p>
+    <w:p>
+      <w:pPr>
+        <w:pStyle w:val="Normal"/>
+        <w:rPr/>
+      </w:pPr>
+      <w:r>
+        <w:rPr/>
+      </w:r>
+    </w:p>
+    <w:p>
+      <w:pPr>
+        <w:pStyle w:val="Normal"/>
+        <w:rPr/>
+      </w:pPr>
+      <w:r>
+        <w:rPr/>
+      </w:r>
+    </w:p>
+    <w:p>
+      <w:pPr>
+        <w:pStyle w:val="Normal"/>
+        <w:rPr/>
+      </w:pPr>
+      <w:r>
+        <w:rPr/>
+      </w:r>
+    </w:p>
+    <w:p>
+      <w:pPr>
+        <w:pStyle w:val="Normal"/>
+        <w:rPr/>
+      </w:pPr>
+      <w:r>
+        <w:rPr/>
+      </w:r>
+    </w:p>
+    <w:p>
+      <w:pPr>
+        <w:pStyle w:val="Normal"/>
+        <w:rPr/>
+      </w:pPr>
+      <w:r>
+        <w:rPr/>
+      </w:r>
+    </w:p>
+    <w:p>
+      <w:pPr>
+        <w:pStyle w:val="Normal"/>
+        <w:rPr/>
+      </w:pPr>
+      <w:r>
+        <w:rPr/>
+      </w:r>
+    </w:p>
+    <w:p>
+      <w:pPr>
+        <w:pStyle w:val="Normal"/>
+        <w:rPr/>
+      </w:pPr>
+      <w:r>
+        <w:rPr/>
+      </w:r>
+    </w:p>
+    <w:p>
+      <w:pPr>
+        <w:pStyle w:val="Normal"/>
+        <w:rPr/>
+      </w:pPr>
+      <w:r>
+        <w:rPr/>
+      </w:r>
+    </w:p>
+    <w:p>
+      <w:pPr>
+        <w:pStyle w:val="Normal"/>
+        <w:rPr/>
+      </w:pPr>
+      <w:r>
+        <w:rPr/>
+      </w:r>
+    </w:p>
+    <w:p>
+      <w:pPr>
+        <w:pStyle w:val="Normal"/>
+        <w:rPr/>
+      </w:pPr>
+      <w:r>
+        <w:rPr/>
+      </w:r>
+    </w:p>
+    <w:p>
+      <w:pPr>
+        <w:pStyle w:val="Normal"/>
+        <w:rPr/>
+      </w:pPr>
+      <w:r>
+        <w:rPr/>
+      </w:r>
+    </w:p>
+    <w:p>
+      <w:pPr>
+        <w:pStyle w:val="Normal"/>
+        <w:rPr/>
+      </w:pPr>
+      <w:r>
+        <w:rPr/>
+      </w:r>
+    </w:p>
+    <w:p>
+      <w:pPr>
+        <w:pStyle w:val="Normal"/>
+        <w:rPr/>
+      </w:pPr>
+      <w:r>
+        <w:rPr/>
+      </w:r>
+    </w:p>
+    <w:p>
+      <w:pPr>
+        <w:pStyle w:val="Normal"/>
+        <w:rPr/>
+      </w:pPr>
+      <w:r>
+        <w:rPr/>
+      </w:r>
+    </w:p>
+    <w:p>
+      <w:pPr>
+        <w:pStyle w:val="Normal"/>
+        <w:rPr/>
+      </w:pPr>
+      <w:r>
+        <w:rPr/>
+      </w:r>
+    </w:p>
+    <w:p>
+      <w:pPr>
+        <w:pStyle w:val="Normal"/>
+        <w:rPr/>
+      </w:pPr>
+      <w:r>
+        <w:rPr/>
+      </w:r>
+    </w:p>
+    <w:p>
+      <w:pPr>
+        <w:pStyle w:val="Normal"/>
+        <w:rPr/>
+      </w:pPr>
+      <w:r>
+        <w:rPr/>
+      </w:r>
+    </w:p>
+    <w:p>
+      <w:pPr>
+        <w:pStyle w:val="Normal"/>
+        <w:rPr/>
+      </w:pPr>
+      <w:r>
+        <w:rPr/>
+      </w:r>
+    </w:p>
+    <w:p>
+      <w:pPr>
+        <w:pStyle w:val="Normal"/>
+        <w:rPr/>
+      </w:pPr>
+      <w:r>
+        <w:rPr/>
+      </w:r>
+    </w:p>
+    <w:p>
+      <w:pPr>
+        <w:pStyle w:val="Normal"/>
+        <w:rPr/>
+      </w:pPr>
+      <w:r>
+        <w:rPr/>
+      </w:r>
+    </w:p>
+    <w:p>
+      <w:pPr>
+        <w:pStyle w:val="NoSpacing"/>
         <w:jc w:val="right"/>
         <w:rPr>
           <w:sz w:val="28"/>
         </w:rPr>
       </w:pPr>
-    </w:p>
-    <w:p>
-      <w:pPr>
-        <w:pStyle w:val="SemEspaamento"/>
+      <w:r>
+        <w:rPr>
+          <w:sz w:val="28"/>
+        </w:rPr>
+      </w:r>
+    </w:p>
+    <w:p>
+      <w:pPr>
+        <w:pStyle w:val="NoSpacing"/>
         <w:jc w:val="right"/>
         <w:rPr>
           <w:sz w:val="28"/>
@@ -61,7 +260,7 @@
     </w:p>
     <w:p>
       <w:pPr>
-        <w:pStyle w:val="SemEspaamento"/>
+        <w:pStyle w:val="NoSpacing"/>
         <w:jc w:val="right"/>
         <w:rPr>
           <w:sz w:val="28"/>
@@ -76,8 +275,9 @@
     </w:p>
     <w:p>
       <w:pPr>
-        <w:pStyle w:val="SemEspaamento"/>
+        <w:pStyle w:val="NoSpacing"/>
         <w:jc w:val="right"/>
+        <w:rPr/>
       </w:pPr>
       <w:r>
         <w:rPr>
@@ -90,214 +290,394 @@
       </w:r>
     </w:p>
     <w:p>
-      <w:bookmarkStart w:id="0" w:name="_GoBack"/>
-      <w:bookmarkEnd w:id="0"/>
+      <w:pPr>
+        <w:pStyle w:val="Normal"/>
+        <w:rPr/>
+      </w:pPr>
+      <w:r>
+        <w:rPr/>
+      </w:r>
+    </w:p>
+    <w:p>
+      <w:pPr>
+        <w:pStyle w:val="Normal"/>
+        <w:rPr/>
+      </w:pPr>
+      <w:r>
+        <w:rPr/>
+      </w:r>
+    </w:p>
+    <w:p>
+      <w:pPr>
+        <w:pStyle w:val="Normal"/>
+        <w:rPr/>
+      </w:pPr>
+      <w:r>
+        <w:rPr/>
+        <w:t>Introdução</w:t>
+      </w:r>
+    </w:p>
+    <w:p>
+      <w:pPr>
+        <w:pStyle w:val="Normal"/>
+        <w:rPr/>
+      </w:pPr>
+      <w:r>
+        <w:rPr/>
+      </w:r>
+    </w:p>
+    <w:p>
+      <w:pPr>
+        <w:pStyle w:val="Normal"/>
+        <w:rPr/>
+      </w:pPr>
+      <w:r>
+        <w:rPr/>
+        <w:t>// explicar o trabalho sucintamente</w:t>
+      </w:r>
+    </w:p>
+    <w:p>
+      <w:pPr>
+        <w:pStyle w:val="Normal"/>
+        <w:rPr/>
+      </w:pPr>
+      <w:r>
+        <w:rPr/>
+        <w:t>// objetivo do trabalho – prever as letras seguintes a partir de um input dado</w:t>
+      </w:r>
+    </w:p>
+    <w:p>
+      <w:pPr>
+        <w:pStyle w:val="Normal"/>
+        <w:rPr/>
+      </w:pPr>
+      <w:r>
+        <w:rPr/>
+        <w:t>( calcular entropia/ gerar texto)</w:t>
+      </w:r>
+      <w:r>
+        <w:br w:type="page"/>
+      </w:r>
+    </w:p>
+    <w:p>
+      <w:pPr>
+        <w:pStyle w:val="Normal"/>
+        <w:rPr/>
+      </w:pPr>
+      <w:r>
+        <w:rPr/>
+      </w:r>
+    </w:p>
+    <w:p>
+      <w:pPr>
+        <w:pStyle w:val="Normal"/>
+        <w:rPr/>
+      </w:pPr>
+      <w:r>
+        <w:rPr/>
+        <w:t>Trabalho Desenvolvido</w:t>
+      </w:r>
+    </w:p>
+    <w:p>
+      <w:pPr>
+        <w:pStyle w:val="Normal"/>
+        <w:rPr/>
+      </w:pPr>
+      <w:r>
+        <w:rPr/>
+      </w:r>
+    </w:p>
+    <w:p>
+      <w:pPr>
+        <w:pStyle w:val="Normal"/>
+        <w:rPr/>
+      </w:pPr>
+      <w:r>
+        <w:rPr/>
+      </w:r>
+    </w:p>
+    <w:p>
+      <w:pPr>
+        <w:pStyle w:val="Normal"/>
+        <w:rPr/>
+      </w:pPr>
+      <w:r>
+        <w:rPr/>
+        <w:t>// falar sobre o modelo de contexto-finito (markov-chain)</w:t>
+      </w:r>
+    </w:p>
+    <w:p>
+      <w:pPr>
+        <w:pStyle w:val="Normal"/>
+        <w:rPr/>
+      </w:pPr>
+      <w:r>
+        <w:rPr/>
+        <w:t>// os diferentes tipos de modelo baseados nas orders que metemos – e como isso afeta os resultados da probabilidade de cada letra associada a uma combinação, entropia e do texto gerado</w:t>
+        <w:tab/>
+      </w:r>
+    </w:p>
+    <w:p>
+      <w:pPr>
+        <w:pStyle w:val="Normal"/>
+        <w:rPr/>
+      </w:pPr>
+      <w:r>
+        <w:rPr/>
+        <w:t>// Através do modelo, que analisa uma sequência de eventos, foi feita uma análise de uma tendência de um evento acontecer após outro ter acontecido. Este evento será seguido por outro, seguindo a mesma lógica. Usando esta análise, será gerado eventos relacionados, neste caso letras, que seram semelhantes à original.</w:t>
+      </w:r>
+    </w:p>
+    <w:p>
+      <w:pPr>
+        <w:pStyle w:val="Normal"/>
+        <w:rPr/>
+      </w:pPr>
+      <w:r>
+        <w:rPr/>
+        <w:t>Este processo é util para analisar eventos aleatórios que são dpeendesntes uns dos outros. Isto é, dependentes do que aconteceu antes. Este tipo de modelo não é util, por exemplo, ao atirar uma moeda ao ar, pois neste exemplo, a moeda não tem memoria do que aconteceu antes. Cada moomento não está relacionado. Mas existem eventos que afetam eventos futuros. Sendo um exemplo, o tempo de ontem, que pode afetar o tempo de hoje ou amanha.</w:t>
+      </w:r>
+    </w:p>
+    <w:p>
+      <w:pPr>
+        <w:pStyle w:val="Normal"/>
+        <w:rPr/>
+      </w:pPr>
+      <w:r>
+        <w:rPr/>
+      </w:r>
+    </w:p>
+    <w:p>
+      <w:pPr>
+        <w:pStyle w:val="Normal"/>
+        <w:rPr/>
+      </w:pPr>
+      <w:r>
+        <w:rPr/>
+        <w:t xml:space="preserve">// falar sobre o processo de desenvolvimento do programa, </w:t>
+      </w:r>
+      <w:r>
+        <w:rPr/>
+        <w:t xml:space="preserve">os passos e decisões que tomámos </w:t>
+      </w:r>
+      <w:r>
+        <w:rPr/>
+        <w:t xml:space="preserve"> e dificuldades encontradas</w:t>
+      </w:r>
+    </w:p>
+    <w:p>
+      <w:pPr>
+        <w:pStyle w:val="Normal"/>
+        <w:rPr/>
+      </w:pPr>
+      <w:r>
+        <w:rPr/>
+      </w:r>
+    </w:p>
+    <w:p>
+      <w:pPr>
+        <w:pStyle w:val="Normal"/>
+        <w:rPr/>
+      </w:pPr>
+      <w:r>
+        <w:rPr/>
+        <w:t>// cálculo da probabilidade de cada letra que segue outra letra prévia</w:t>
+      </w:r>
+    </w:p>
+    <w:p>
+      <w:pPr>
+        <w:pStyle w:val="Normal"/>
+        <w:rPr/>
+      </w:pPr>
+      <w:r>
+        <w:rPr/>
+        <w:t>// inserir algumas fórmulas</w:t>
+      </w:r>
+    </w:p>
+    <w:p>
+      <w:pPr>
+        <w:pStyle w:val="Normal"/>
+        <w:rPr/>
+      </w:pPr>
+      <w:r>
+        <w:rPr/>
+      </w:r>
+    </w:p>
+    <w:p>
+      <w:pPr>
+        <w:pStyle w:val="Normal"/>
+        <w:rPr/>
+      </w:pPr>
+      <w:r>
+        <w:rPr/>
+      </w:r>
+    </w:p>
+    <w:p>
+      <w:pPr>
+        <w:pStyle w:val="Normal"/>
+        <w:rPr/>
+      </w:pPr>
+      <w:r>
+        <w:rPr/>
+        <w:t xml:space="preserve">// </w:t>
+      </w:r>
+      <w:r>
+        <w:rPr/>
+        <w:t>resultados obtidos</w:t>
+      </w:r>
+      <w:r>
+        <w:br w:type="page"/>
+      </w:r>
+    </w:p>
+    <w:p>
+      <w:pPr>
+        <w:pStyle w:val="Normal"/>
+        <w:rPr/>
+      </w:pPr>
+      <w:r>
+        <w:rPr/>
+      </w:r>
+    </w:p>
+    <w:p>
+      <w:pPr>
+        <w:pStyle w:val="Normal"/>
+        <w:rPr/>
+      </w:pPr>
+      <w:r>
+        <w:rPr/>
+        <w:t>Conclusão</w:t>
+      </w:r>
+    </w:p>
+    <w:p>
+      <w:pPr>
+        <w:pStyle w:val="Normal"/>
+        <w:rPr/>
+      </w:pPr>
+      <w:r>
+        <w:rPr/>
+      </w:r>
+    </w:p>
+    <w:p>
+      <w:pPr>
+        <w:pStyle w:val="Normal"/>
+        <w:spacing w:before="0" w:after="160"/>
+        <w:rPr/>
+      </w:pPr>
+      <w:r>
+        <w:rPr/>
+      </w:r>
     </w:p>
     <w:sectPr>
-      <w:headerReference w:type="default" r:id="rId6"/>
-      <w:footerReference w:type="default" r:id="rId7"/>
+      <w:headerReference w:type="default" r:id="rId2"/>
+      <w:footerReference w:type="default" r:id="rId3"/>
+      <w:type w:val="nextPage"/>
       <w:pgSz w:w="11906" w:h="16838"/>
-      <w:pgMar w:top="1417" w:right="1701" w:bottom="1417" w:left="1701" w:header="708" w:footer="708" w:gutter="0"/>
-      <w:cols w:space="708"/>
-      <w:docGrid w:linePitch="360"/>
+      <w:pgMar w:left="1701" w:right="1701" w:header="708" w:top="1417" w:footer="708" w:bottom="1417" w:gutter="0"/>
+      <w:pgNumType w:fmt="decimal"/>
+      <w:formProt w:val="false"/>
+      <w:textDirection w:val="lrTb"/>
+      <w:docGrid w:type="default" w:linePitch="360" w:charSpace="4294965247"/>
     </w:sectPr>
   </w:body>
 </w:document>
 </file>
 
-<file path=word/endnotes.xml><?xml version="1.0" encoding="utf-8"?>
-<w:endnotes xmlns:wpc="http://schemas.microsoft.com/office/word/2010/wordprocessingCanvas" xmlns:cx="http://schemas.microsoft.com/office/drawing/2014/chartex" xmlns:cx1="http://schemas.microsoft.com/office/drawing/2015/9/8/chartex" xmlns:cx2="http://schemas.microsoft.com/office/drawing/2015/10/21/chartex" xmlns:cx3="http://schemas.microsoft.com/office/drawing/2016/5/9/chartex" xmlns:cx4="http://schemas.microsoft.com/office/drawing/2016/5/10/chartex" xmlns:cx5="http://schemas.microsoft.com/office/drawing/2016/5/11/chartex" xmlns:cx6="http://schemas.microsoft.com/office/drawing/2016/5/12/chartex" xmlns:cx7="http://schemas.microsoft.com/office/drawing/2016/5/13/chartex" xmlns:cx8="http://schemas.microsoft.com/office/drawing/2016/5/14/chartex" xmlns:mc="http://schemas.openxmlformats.org/markup-compatibility/2006" xmlns:aink="http://schemas.microsoft.com/office/drawing/2016/ink" xmlns:am3d="http://schemas.microsoft.com/office/drawing/2017/model3d" xmlns:o="urn:schemas-microsoft-com:office:office" xmlns:r="http://schemas.openxmlformats.org/officeDocument/2006/relationships" xmlns:m="http://schemas.openxmlformats.org/officeDocument/2006/math" xmlns:v="urn:schemas-microsoft-com:vml" xmlns:wp14="http://schemas.microsoft.com/office/word/2010/wordprocessingDrawing" xmlns:wp="http://schemas.openxmlformats.org/drawingml/2006/wordprocessingDrawing" xmlns:w10="urn:schemas-microsoft-com:office:word" xmlns:w="http://schemas.openxmlformats.org/wordprocessingml/2006/main" xmlns:w14="http://schemas.microsoft.com/office/word/2010/wordml" xmlns:w15="http://schemas.microsoft.com/office/word/2012/wordml" xmlns:w16cid="http://schemas.microsoft.com/office/word/2016/wordml/cid" xmlns:w16se="http://schemas.microsoft.com/office/word/2015/wordml/symex" xmlns:wpg="http://schemas.microsoft.com/office/word/2010/wordprocessingGroup" xmlns:wpi="http://schemas.microsoft.com/office/word/2010/wordprocessingInk" xmlns:wne="http://schemas.microsoft.com/office/word/2006/wordml" xmlns:wps="http://schemas.microsoft.com/office/word/2010/wordprocessingShape" mc:Ignorable="w14 w15 w16se w16cid wp14">
-  <w:endnote w:type="separator" w:id="-1">
-    <w:p>
-      <w:pPr>
-        <w:spacing w:after="0" w:line="240" w:lineRule="auto"/>
-      </w:pPr>
-      <w:r>
-        <w:separator/>
-      </w:r>
-    </w:p>
-  </w:endnote>
-  <w:endnote w:type="continuationSeparator" w:id="0">
-    <w:p>
-      <w:pPr>
-        <w:spacing w:after="0" w:line="240" w:lineRule="auto"/>
-      </w:pPr>
-      <w:r>
-        <w:continuationSeparator/>
-      </w:r>
-    </w:p>
-  </w:endnote>
-</w:endnotes>
-</file>
-
 <file path=word/footer1.xml><?xml version="1.0" encoding="utf-8"?>
-<w:ftr xmlns:wpc="http://schemas.microsoft.com/office/word/2010/wordprocessingCanvas" xmlns:cx="http://schemas.microsoft.com/office/drawing/2014/chartex" xmlns:cx1="http://schemas.microsoft.com/office/drawing/2015/9/8/chartex" xmlns:cx2="http://schemas.microsoft.com/office/drawing/2015/10/21/chartex" xmlns:cx3="http://schemas.microsoft.com/office/drawing/2016/5/9/chartex" xmlns:cx4="http://schemas.microsoft.com/office/drawing/2016/5/10/chartex" xmlns:cx5="http://schemas.microsoft.com/office/drawing/2016/5/11/chartex" xmlns:cx6="http://schemas.microsoft.com/office/drawing/2016/5/12/chartex" xmlns:cx7="http://schemas.microsoft.com/office/drawing/2016/5/13/chartex" xmlns:cx8="http://schemas.microsoft.com/office/drawing/2016/5/14/chartex" xmlns:mc="http://schemas.openxmlformats.org/markup-compatibility/2006" xmlns:aink="http://schemas.microsoft.com/office/drawing/2016/ink" xmlns:am3d="http://schemas.microsoft.com/office/drawing/2017/model3d" xmlns:o="urn:schemas-microsoft-com:office:office" xmlns:r="http://schemas.openxmlformats.org/officeDocument/2006/relationships" xmlns:m="http://schemas.openxmlformats.org/officeDocument/2006/math" xmlns:v="urn:schemas-microsoft-com:vml" xmlns:wp14="http://schemas.microsoft.com/office/word/2010/wordprocessingDrawing" xmlns:wp="http://schemas.openxmlformats.org/drawingml/2006/wordprocessingDrawing" xmlns:w10="urn:schemas-microsoft-com:office:word" xmlns:w="http://schemas.openxmlformats.org/wordprocessingml/2006/main" xmlns:w14="http://schemas.microsoft.com/office/word/2010/wordml" xmlns:w15="http://schemas.microsoft.com/office/word/2012/wordml" xmlns:w16cid="http://schemas.microsoft.com/office/word/2016/wordml/cid" xmlns:w16se="http://schemas.microsoft.com/office/word/2015/wordml/symex" xmlns:wpg="http://schemas.microsoft.com/office/word/2010/wordprocessingGroup" xmlns:wpi="http://schemas.microsoft.com/office/word/2010/wordprocessingInk" xmlns:wne="http://schemas.microsoft.com/office/word/2006/wordml" xmlns:wps="http://schemas.microsoft.com/office/word/2010/wordprocessingShape" mc:Ignorable="w14 w15 w16se w16cid wp14">
+<w:ftr xmlns:o="urn:schemas-microsoft-com:office:office" xmlns:r="http://schemas.openxmlformats.org/officeDocument/2006/relationships" xmlns:v="urn:schemas-microsoft-com:vml" xmlns:w="http://schemas.openxmlformats.org/wordprocessingml/2006/main" xmlns:w10="urn:schemas-microsoft-com:office:word" xmlns:wp="http://schemas.openxmlformats.org/drawingml/2006/wordprocessingDrawing" xmlns:wps="http://schemas.microsoft.com/office/word/2010/wordprocessingShape" xmlns:wpg="http://schemas.microsoft.com/office/word/2010/wordprocessingGroup" xmlns:mc="http://schemas.openxmlformats.org/markup-compatibility/2006" xmlns:wp14="http://schemas.microsoft.com/office/word/2010/wordprocessingDrawing" xmlns:w14="http://schemas.microsoft.com/office/word/2010/wordml" mc:Ignorable="w14 wp14">
   <w:sdt>
     <w:sdtPr>
-      <w:id w:val="-1635022132"/>
       <w:docPartObj>
         <w:docPartGallery w:val="Page Numbers (Bottom of Page)"/>
-        <w:docPartUnique/>
+        <w:docPartUnique w:val="true"/>
+        <w:docPartGallery w:val="Page Numbers (Top of Page)"/>
+        <w:docPartUnique w:val="true"/>
       </w:docPartObj>
+      <w:id w:val="277709098"/>
     </w:sdtPr>
     <w:sdtContent>
-      <w:sdt>
-        <w:sdtPr>
-          <w:id w:val="-1769616900"/>
-          <w:docPartObj>
-            <w:docPartGallery w:val="Page Numbers (Top of Page)"/>
-            <w:docPartUnique/>
-          </w:docPartObj>
-        </w:sdtPr>
-        <w:sdtContent>
-          <w:p>
-            <w:pPr>
-              <w:pStyle w:val="Rodap"/>
-              <w:pBdr>
-                <w:top w:val="single" w:sz="4" w:space="1" w:color="auto"/>
-              </w:pBdr>
-              <w:jc w:val="right"/>
-            </w:pPr>
-            <w:r>
-              <w:t xml:space="preserve">Página </w:t>
-            </w:r>
-            <w:r>
-              <w:rPr>
-                <w:b/>
-                <w:bCs/>
-                <w:sz w:val="24"/>
-                <w:szCs w:val="24"/>
-              </w:rPr>
-              <w:fldChar w:fldCharType="begin"/>
-            </w:r>
-            <w:r>
-              <w:rPr>
-                <w:b/>
-                <w:bCs/>
-              </w:rPr>
-              <w:instrText>PAGE</w:instrText>
-            </w:r>
-            <w:r>
-              <w:rPr>
-                <w:b/>
-                <w:bCs/>
-                <w:sz w:val="24"/>
-                <w:szCs w:val="24"/>
-              </w:rPr>
-              <w:fldChar w:fldCharType="separate"/>
-            </w:r>
-            <w:r>
-              <w:rPr>
-                <w:b/>
-                <w:bCs/>
-                <w:noProof/>
-              </w:rPr>
-              <w:t>1</w:t>
-            </w:r>
-            <w:r>
-              <w:rPr>
-                <w:b/>
-                <w:bCs/>
-                <w:sz w:val="24"/>
-                <w:szCs w:val="24"/>
-              </w:rPr>
-              <w:fldChar w:fldCharType="end"/>
-            </w:r>
-            <w:r>
-              <w:t xml:space="preserve"> de </w:t>
-            </w:r>
-            <w:r>
-              <w:rPr>
-                <w:b/>
-                <w:bCs/>
-                <w:sz w:val="24"/>
-                <w:szCs w:val="24"/>
-              </w:rPr>
-              <w:fldChar w:fldCharType="begin"/>
-            </w:r>
-            <w:r>
-              <w:rPr>
-                <w:b/>
-                <w:bCs/>
-              </w:rPr>
-              <w:instrText>NUMPAGES</w:instrText>
-            </w:r>
-            <w:r>
-              <w:rPr>
-                <w:b/>
-                <w:bCs/>
-                <w:sz w:val="24"/>
-                <w:szCs w:val="24"/>
-              </w:rPr>
-              <w:fldChar w:fldCharType="separate"/>
-            </w:r>
-            <w:r>
-              <w:rPr>
-                <w:b/>
-                <w:bCs/>
-                <w:noProof/>
-              </w:rPr>
-              <w:t>2</w:t>
-            </w:r>
-            <w:r>
-              <w:rPr>
-                <w:b/>
-                <w:bCs/>
-                <w:sz w:val="24"/>
-                <w:szCs w:val="24"/>
-              </w:rPr>
-              <w:fldChar w:fldCharType="end"/>
-            </w:r>
-          </w:p>
-        </w:sdtContent>
-      </w:sdt>
+      <w:p>
+        <w:pPr>
+          <w:pStyle w:val="Rodap"/>
+          <w:pBdr>
+            <w:top w:val="single" w:sz="4" w:space="1" w:color="00000A"/>
+          </w:pBdr>
+          <w:jc w:val="right"/>
+          <w:rPr/>
+        </w:pPr>
+        <w:r>
+          <w:rPr/>
+          <w:t xml:space="preserve">Página </w:t>
+        </w:r>
+        <w:r>
+          <w:rPr>
+            <w:b/>
+            <w:bCs/>
+            <w:sz w:val="24"/>
+            <w:szCs w:val="24"/>
+          </w:rPr>
+          <w:fldChar w:fldCharType="begin"/>
+        </w:r>
+        <w:r>
+          <w:instrText> PAGE </w:instrText>
+        </w:r>
+        <w:r>
+          <w:fldChar w:fldCharType="separate"/>
+        </w:r>
+        <w:r>
+          <w:t>4</w:t>
+        </w:r>
+        <w:r>
+          <w:fldChar w:fldCharType="end"/>
+        </w:r>
+        <w:r>
+          <w:rPr/>
+          <w:t xml:space="preserve"> de </w:t>
+        </w:r>
+        <w:r>
+          <w:rPr>
+            <w:b/>
+            <w:bCs/>
+            <w:sz w:val="24"/>
+            <w:szCs w:val="24"/>
+          </w:rPr>
+          <w:fldChar w:fldCharType="begin"/>
+        </w:r>
+        <w:r>
+          <w:instrText> NUMPAGES </w:instrText>
+        </w:r>
+        <w:r>
+          <w:fldChar w:fldCharType="separate"/>
+        </w:r>
+        <w:r>
+          <w:t>4</w:t>
+        </w:r>
+        <w:r>
+          <w:fldChar w:fldCharType="end"/>
+        </w:r>
+      </w:p>
     </w:sdtContent>
   </w:sdt>
   <w:p>
     <w:pPr>
       <w:pStyle w:val="Rodap"/>
+      <w:rPr/>
     </w:pPr>
+    <w:r>
+      <w:rPr/>
+    </w:r>
   </w:p>
 </w:ftr>
 </file>
 
-<file path=word/footnotes.xml><?xml version="1.0" encoding="utf-8"?>
-<w:footnotes xmlns:wpc="http://schemas.microsoft.com/office/word/2010/wordprocessingCanvas" xmlns:cx="http://schemas.microsoft.com/office/drawing/2014/chartex" xmlns:cx1="http://schemas.microsoft.com/office/drawing/2015/9/8/chartex" xmlns:cx2="http://schemas.microsoft.com/office/drawing/2015/10/21/chartex" xmlns:cx3="http://schemas.microsoft.com/office/drawing/2016/5/9/chartex" xmlns:cx4="http://schemas.microsoft.com/office/drawing/2016/5/10/chartex" xmlns:cx5="http://schemas.microsoft.com/office/drawing/2016/5/11/chartex" xmlns:cx6="http://schemas.microsoft.com/office/drawing/2016/5/12/chartex" xmlns:cx7="http://schemas.microsoft.com/office/drawing/2016/5/13/chartex" xmlns:cx8="http://schemas.microsoft.com/office/drawing/2016/5/14/chartex" xmlns:mc="http://schemas.openxmlformats.org/markup-compatibility/2006" xmlns:aink="http://schemas.microsoft.com/office/drawing/2016/ink" xmlns:am3d="http://schemas.microsoft.com/office/drawing/2017/model3d" xmlns:o="urn:schemas-microsoft-com:office:office" xmlns:r="http://schemas.openxmlformats.org/officeDocument/2006/relationships" xmlns:m="http://schemas.openxmlformats.org/officeDocument/2006/math" xmlns:v="urn:schemas-microsoft-com:vml" xmlns:wp14="http://schemas.microsoft.com/office/word/2010/wordprocessingDrawing" xmlns:wp="http://schemas.openxmlformats.org/drawingml/2006/wordprocessingDrawing" xmlns:w10="urn:schemas-microsoft-com:office:word" xmlns:w="http://schemas.openxmlformats.org/wordprocessingml/2006/main" xmlns:w14="http://schemas.microsoft.com/office/word/2010/wordml" xmlns:w15="http://schemas.microsoft.com/office/word/2012/wordml" xmlns:w16cid="http://schemas.microsoft.com/office/word/2016/wordml/cid" xmlns:w16se="http://schemas.microsoft.com/office/word/2015/wordml/symex" xmlns:wpg="http://schemas.microsoft.com/office/word/2010/wordprocessingGroup" xmlns:wpi="http://schemas.microsoft.com/office/word/2010/wordprocessingInk" xmlns:wne="http://schemas.microsoft.com/office/word/2006/wordml" xmlns:wps="http://schemas.microsoft.com/office/word/2010/wordprocessingShape" mc:Ignorable="w14 w15 w16se w16cid wp14">
-  <w:footnote w:type="separator" w:id="-1">
-    <w:p>
-      <w:pPr>
-        <w:spacing w:after="0" w:line="240" w:lineRule="auto"/>
-      </w:pPr>
-      <w:r>
-        <w:separator/>
-      </w:r>
-    </w:p>
-  </w:footnote>
-  <w:footnote w:type="continuationSeparator" w:id="0">
-    <w:p>
-      <w:pPr>
-        <w:spacing w:after="0" w:line="240" w:lineRule="auto"/>
-      </w:pPr>
-      <w:r>
-        <w:continuationSeparator/>
-      </w:r>
-    </w:p>
-  </w:footnote>
-</w:footnotes>
-</file>
-
 <file path=word/header1.xml><?xml version="1.0" encoding="utf-8"?>
-<w:hdr xmlns:wpc="http://schemas.microsoft.com/office/word/2010/wordprocessingCanvas" xmlns:cx="http://schemas.microsoft.com/office/drawing/2014/chartex" xmlns:cx1="http://schemas.microsoft.com/office/drawing/2015/9/8/chartex" xmlns:cx2="http://schemas.microsoft.com/office/drawing/2015/10/21/chartex" xmlns:cx3="http://schemas.microsoft.com/office/drawing/2016/5/9/chartex" xmlns:cx4="http://schemas.microsoft.com/office/drawing/2016/5/10/chartex" xmlns:cx5="http://schemas.microsoft.com/office/drawing/2016/5/11/chartex" xmlns:cx6="http://schemas.microsoft.com/office/drawing/2016/5/12/chartex" xmlns:cx7="http://schemas.microsoft.com/office/drawing/2016/5/13/chartex" xmlns:cx8="http://schemas.microsoft.com/office/drawing/2016/5/14/chartex" xmlns:mc="http://schemas.openxmlformats.org/markup-compatibility/2006" xmlns:aink="http://schemas.microsoft.com/office/drawing/2016/ink" xmlns:am3d="http://schemas.microsoft.com/office/drawing/2017/model3d" xmlns:o="urn:schemas-microsoft-com:office:office" xmlns:r="http://schemas.openxmlformats.org/officeDocument/2006/relationships" xmlns:m="http://schemas.openxmlformats.org/officeDocument/2006/math" xmlns:v="urn:schemas-microsoft-com:vml" xmlns:wp14="http://schemas.microsoft.com/office/word/2010/wordprocessingDrawing" xmlns:wp="http://schemas.openxmlformats.org/drawingml/2006/wordprocessingDrawing" xmlns:w10="urn:schemas-microsoft-com:office:word" xmlns:w="http://schemas.openxmlformats.org/wordprocessingml/2006/main" xmlns:w14="http://schemas.microsoft.com/office/word/2010/wordml" xmlns:w15="http://schemas.microsoft.com/office/word/2012/wordml" xmlns:w16cid="http://schemas.microsoft.com/office/word/2016/wordml/cid" xmlns:w16se="http://schemas.microsoft.com/office/word/2015/wordml/symex" xmlns:wpg="http://schemas.microsoft.com/office/word/2010/wordprocessingGroup" xmlns:wpi="http://schemas.microsoft.com/office/word/2010/wordprocessingInk" xmlns:wne="http://schemas.microsoft.com/office/word/2006/wordml" xmlns:wps="http://schemas.microsoft.com/office/word/2010/wordprocessingShape" mc:Ignorable="w14 w15 w16se w16cid wp14">
+<w:hdr xmlns:o="urn:schemas-microsoft-com:office:office" xmlns:r="http://schemas.openxmlformats.org/officeDocument/2006/relationships" xmlns:v="urn:schemas-microsoft-com:vml" xmlns:w="http://schemas.openxmlformats.org/wordprocessingml/2006/main" xmlns:w10="urn:schemas-microsoft-com:office:word" xmlns:wp="http://schemas.openxmlformats.org/drawingml/2006/wordprocessingDrawing" xmlns:wps="http://schemas.microsoft.com/office/word/2010/wordprocessingShape" xmlns:wpg="http://schemas.microsoft.com/office/word/2010/wordprocessingGroup" xmlns:mc="http://schemas.openxmlformats.org/markup-compatibility/2006" xmlns:wp14="http://schemas.microsoft.com/office/word/2010/wordprocessingDrawing" xmlns:w14="http://schemas.microsoft.com/office/word/2010/wordml" mc:Ignorable="w14 wp14">
   <w:p>
     <w:pPr>
       <w:pStyle w:val="Cabealho"/>
+      <w:rPr/>
     </w:pPr>
     <w:r>
-      <w:rPr>
-        <w:noProof/>
-      </w:rPr>
       <w:drawing>
-        <wp:anchor distT="0" distB="0" distL="114300" distR="114300" simplePos="0" relativeHeight="251658240" behindDoc="0" locked="0" layoutInCell="1" allowOverlap="1" wp14:anchorId="5A11C13A">
+        <wp:anchor behindDoc="1" distT="0" distB="9525" distL="114300" distR="114300" simplePos="0" locked="0" layoutInCell="1" allowOverlap="1" relativeHeight="5">
           <wp:simplePos x="0" y="0"/>
           <wp:positionH relativeFrom="column">
             <wp:posOffset>1263015</wp:posOffset>
@@ -306,31 +686,28 @@
             <wp:posOffset>-173990</wp:posOffset>
           </wp:positionV>
           <wp:extent cx="4057650" cy="561975"/>
-          <wp:effectExtent l="0" t="0" r="0" b="9525"/>
+          <wp:effectExtent l="0" t="0" r="0" b="0"/>
           <wp:wrapSquare wrapText="bothSides"/>
-          <wp:docPr id="3" name="image6.png"/>
-          <wp:cNvGraphicFramePr/>
+          <wp:docPr id="1" name="image6.png" descr=""/>
+          <wp:cNvGraphicFramePr>
+            <a:graphicFrameLocks xmlns:a="http://schemas.openxmlformats.org/drawingml/2006/main" noChangeAspect="1"/>
+          </wp:cNvGraphicFramePr>
           <a:graphic xmlns:a="http://schemas.openxmlformats.org/drawingml/2006/main">
             <a:graphicData uri="http://schemas.openxmlformats.org/drawingml/2006/picture">
               <pic:pic xmlns:pic="http://schemas.openxmlformats.org/drawingml/2006/picture">
                 <pic:nvPicPr>
-                  <pic:cNvPr id="3" name="image6.png"/>
-                  <pic:cNvPicPr/>
+                  <pic:cNvPr id="1" name="image6.png" descr=""/>
+                  <pic:cNvPicPr>
+                    <a:picLocks noChangeAspect="1" noChangeArrowheads="1"/>
+                  </pic:cNvPicPr>
                 </pic:nvPicPr>
                 <pic:blipFill>
-                  <a:blip r:embed="rId1">
-                    <a:extLst>
-                      <a:ext uri="{28A0092B-C50C-407E-A947-70E740481C1C}">
-                        <a14:useLocalDpi xmlns:a14="http://schemas.microsoft.com/office/drawing/2010/main" val="0"/>
-                      </a:ext>
-                    </a:extLst>
-                  </a:blip>
-                  <a:srcRect/>
+                  <a:blip r:embed="rId1"/>
                   <a:stretch>
                     <a:fillRect/>
                   </a:stretch>
                 </pic:blipFill>
-                <pic:spPr>
+                <pic:spPr bwMode="auto">
                   <a:xfrm>
                     <a:off x="0" y="0"/>
                     <a:ext cx="4057650" cy="561975"/>
@@ -338,55 +715,51 @@
                   <a:prstGeom prst="rect">
                     <a:avLst/>
                   </a:prstGeom>
-                  <a:ln/>
                 </pic:spPr>
               </pic:pic>
             </a:graphicData>
           </a:graphic>
-          <wp14:sizeRelH relativeFrom="page">
-            <wp14:pctWidth>0</wp14:pctWidth>
-          </wp14:sizeRelH>
-          <wp14:sizeRelV relativeFrom="page">
-            <wp14:pctHeight>0</wp14:pctHeight>
-          </wp14:sizeRelV>
         </wp:anchor>
       </w:drawing>
     </w:r>
     <w:r>
-      <w:t>_____________________________________________________________________________</w:t>
+      <w:rPr/>
+      <w:t>_</w:t>
+    </w:r>
+    <w:r>
+      <w:rPr/>
+      <w:t>____________________________________________________________________________</w:t>
     </w:r>
   </w:p>
 </w:hdr>
 </file>
 
 <file path=word/styles.xml><?xml version="1.0" encoding="utf-8"?>
-<w:styles xmlns:mc="http://schemas.openxmlformats.org/markup-compatibility/2006" xmlns:r="http://schemas.openxmlformats.org/officeDocument/2006/relationships" xmlns:w="http://schemas.openxmlformats.org/wordprocessingml/2006/main" xmlns:w14="http://schemas.microsoft.com/office/word/2010/wordml" xmlns:w15="http://schemas.microsoft.com/office/word/2012/wordml" xmlns:w16cid="http://schemas.microsoft.com/office/word/2016/wordml/cid" xmlns:w16se="http://schemas.microsoft.com/office/word/2015/wordml/symex" mc:Ignorable="w14 w15 w16se w16cid">
+<w:styles xmlns:w="http://schemas.openxmlformats.org/wordprocessingml/2006/main" xmlns:w14="http://schemas.microsoft.com/office/word/2010/wordml" xmlns:mc="http://schemas.openxmlformats.org/markup-compatibility/2006" mc:Ignorable="w14">
   <w:docDefaults>
     <w:rPrDefault>
       <w:rPr>
-        <w:rFonts w:asciiTheme="minorHAnsi" w:eastAsiaTheme="minorHAnsi" w:hAnsiTheme="minorHAnsi" w:cstheme="minorBidi"/>
+        <w:rFonts w:ascii="Calibri" w:hAnsi="Calibri" w:eastAsia="Calibri" w:cs="" w:asciiTheme="minorHAnsi" w:cstheme="minorBidi" w:eastAsiaTheme="minorHAnsi" w:hAnsiTheme="minorHAnsi"/>
         <w:sz w:val="22"/>
         <w:szCs w:val="22"/>
         <w:lang w:val="pt-PT" w:eastAsia="en-US" w:bidi="ar-SA"/>
       </w:rPr>
     </w:rPrDefault>
     <w:pPrDefault>
-      <w:pPr>
-        <w:spacing w:after="160" w:line="259" w:lineRule="auto"/>
-      </w:pPr>
+      <w:pPr/>
     </w:pPrDefault>
   </w:docDefaults>
   <w:latentStyles w:defLockedState="0" w:defUIPriority="99" w:defSemiHidden="0" w:defUnhideWhenUsed="0" w:defQFormat="0" w:count="375">
     <w:lsdException w:name="Normal" w:uiPriority="0" w:qFormat="1"/>
     <w:lsdException w:name="heading 1" w:uiPriority="9" w:qFormat="1"/>
-    <w:lsdException w:name="heading 2" w:semiHidden="1" w:uiPriority="9" w:unhideWhenUsed="1" w:qFormat="1"/>
-    <w:lsdException w:name="heading 3" w:semiHidden="1" w:uiPriority="9" w:unhideWhenUsed="1" w:qFormat="1"/>
-    <w:lsdException w:name="heading 4" w:semiHidden="1" w:uiPriority="9" w:unhideWhenUsed="1" w:qFormat="1"/>
-    <w:lsdException w:name="heading 5" w:semiHidden="1" w:uiPriority="9" w:unhideWhenUsed="1" w:qFormat="1"/>
-    <w:lsdException w:name="heading 6" w:semiHidden="1" w:uiPriority="9" w:unhideWhenUsed="1" w:qFormat="1"/>
-    <w:lsdException w:name="heading 7" w:semiHidden="1" w:uiPriority="9" w:unhideWhenUsed="1" w:qFormat="1"/>
-    <w:lsdException w:name="heading 8" w:semiHidden="1" w:uiPriority="9" w:unhideWhenUsed="1" w:qFormat="1"/>
-    <w:lsdException w:name="heading 9" w:semiHidden="1" w:uiPriority="9" w:unhideWhenUsed="1" w:qFormat="1"/>
+    <w:lsdException w:name="heading 2" w:uiPriority="9" w:semiHidden="1" w:unhideWhenUsed="1" w:qFormat="1"/>
+    <w:lsdException w:name="heading 3" w:uiPriority="9" w:semiHidden="1" w:unhideWhenUsed="1" w:qFormat="1"/>
+    <w:lsdException w:name="heading 4" w:uiPriority="9" w:semiHidden="1" w:unhideWhenUsed="1" w:qFormat="1"/>
+    <w:lsdException w:name="heading 5" w:uiPriority="9" w:semiHidden="1" w:unhideWhenUsed="1" w:qFormat="1"/>
+    <w:lsdException w:name="heading 6" w:uiPriority="9" w:semiHidden="1" w:unhideWhenUsed="1" w:qFormat="1"/>
+    <w:lsdException w:name="heading 7" w:uiPriority="9" w:semiHidden="1" w:unhideWhenUsed="1" w:qFormat="1"/>
+    <w:lsdException w:name="heading 8" w:uiPriority="9" w:semiHidden="1" w:unhideWhenUsed="1" w:qFormat="1"/>
+    <w:lsdException w:name="heading 9" w:uiPriority="9" w:semiHidden="1" w:unhideWhenUsed="1" w:qFormat="1"/>
     <w:lsdException w:name="index 1" w:semiHidden="1" w:unhideWhenUsed="1"/>
     <w:lsdException w:name="index 2" w:semiHidden="1" w:unhideWhenUsed="1"/>
     <w:lsdException w:name="index 3" w:semiHidden="1" w:unhideWhenUsed="1"/>
@@ -396,22 +769,22 @@
     <w:lsdException w:name="index 7" w:semiHidden="1" w:unhideWhenUsed="1"/>
     <w:lsdException w:name="index 8" w:semiHidden="1" w:unhideWhenUsed="1"/>
     <w:lsdException w:name="index 9" w:semiHidden="1" w:unhideWhenUsed="1"/>
-    <w:lsdException w:name="toc 1" w:semiHidden="1" w:uiPriority="39" w:unhideWhenUsed="1"/>
-    <w:lsdException w:name="toc 2" w:semiHidden="1" w:uiPriority="39" w:unhideWhenUsed="1"/>
-    <w:lsdException w:name="toc 3" w:semiHidden="1" w:uiPriority="39" w:unhideWhenUsed="1"/>
-    <w:lsdException w:name="toc 4" w:semiHidden="1" w:uiPriority="39" w:unhideWhenUsed="1"/>
-    <w:lsdException w:name="toc 5" w:semiHidden="1" w:uiPriority="39" w:unhideWhenUsed="1"/>
-    <w:lsdException w:name="toc 6" w:semiHidden="1" w:uiPriority="39" w:unhideWhenUsed="1"/>
-    <w:lsdException w:name="toc 7" w:semiHidden="1" w:uiPriority="39" w:unhideWhenUsed="1"/>
-    <w:lsdException w:name="toc 8" w:semiHidden="1" w:uiPriority="39" w:unhideWhenUsed="1"/>
-    <w:lsdException w:name="toc 9" w:semiHidden="1" w:uiPriority="39" w:unhideWhenUsed="1"/>
+    <w:lsdException w:name="toc 1" w:uiPriority="39" w:semiHidden="1" w:unhideWhenUsed="1"/>
+    <w:lsdException w:name="toc 2" w:uiPriority="39" w:semiHidden="1" w:unhideWhenUsed="1"/>
+    <w:lsdException w:name="toc 3" w:uiPriority="39" w:semiHidden="1" w:unhideWhenUsed="1"/>
+    <w:lsdException w:name="toc 4" w:uiPriority="39" w:semiHidden="1" w:unhideWhenUsed="1"/>
+    <w:lsdException w:name="toc 5" w:uiPriority="39" w:semiHidden="1" w:unhideWhenUsed="1"/>
+    <w:lsdException w:name="toc 6" w:uiPriority="39" w:semiHidden="1" w:unhideWhenUsed="1"/>
+    <w:lsdException w:name="toc 7" w:uiPriority="39" w:semiHidden="1" w:unhideWhenUsed="1"/>
+    <w:lsdException w:name="toc 8" w:uiPriority="39" w:semiHidden="1" w:unhideWhenUsed="1"/>
+    <w:lsdException w:name="toc 9" w:uiPriority="39" w:semiHidden="1" w:unhideWhenUsed="1"/>
     <w:lsdException w:name="Normal Indent" w:semiHidden="1" w:unhideWhenUsed="1"/>
     <w:lsdException w:name="footnote text" w:semiHidden="1" w:unhideWhenUsed="1"/>
     <w:lsdException w:name="annotation text" w:semiHidden="1" w:unhideWhenUsed="1"/>
     <w:lsdException w:name="header" w:semiHidden="1" w:unhideWhenUsed="1"/>
     <w:lsdException w:name="footer" w:semiHidden="1" w:unhideWhenUsed="1"/>
     <w:lsdException w:name="index heading" w:semiHidden="1" w:unhideWhenUsed="1"/>
-    <w:lsdException w:name="caption" w:semiHidden="1" w:uiPriority="35" w:unhideWhenUsed="1" w:qFormat="1"/>
+    <w:lsdException w:name="caption" w:uiPriority="35" w:semiHidden="1" w:unhideWhenUsed="1" w:qFormat="1"/>
     <w:lsdException w:name="table of figures" w:semiHidden="1" w:unhideWhenUsed="1"/>
     <w:lsdException w:name="envelope address" w:semiHidden="1" w:unhideWhenUsed="1"/>
     <w:lsdException w:name="envelope return" w:semiHidden="1" w:unhideWhenUsed="1"/>
@@ -442,7 +815,7 @@
     <w:lsdException w:name="Title" w:uiPriority="10" w:qFormat="1"/>
     <w:lsdException w:name="Closing" w:semiHidden="1" w:unhideWhenUsed="1"/>
     <w:lsdException w:name="Signature" w:semiHidden="1" w:unhideWhenUsed="1"/>
-    <w:lsdException w:name="Default Paragraph Font" w:semiHidden="1" w:uiPriority="1" w:unhideWhenUsed="1"/>
+    <w:lsdException w:name="Default Paragraph Font" w:uiPriority="1" w:semiHidden="1" w:unhideWhenUsed="1"/>
     <w:lsdException w:name="Body Text" w:semiHidden="1" w:unhideWhenUsed="1"/>
     <w:lsdException w:name="Body Text Indent" w:semiHidden="1" w:unhideWhenUsed="1"/>
     <w:lsdException w:name="List Continue" w:semiHidden="1" w:unhideWhenUsed="1"/>
@@ -642,8 +1015,8 @@
     <w:lsdException w:name="Subtle Reference" w:uiPriority="31" w:qFormat="1"/>
     <w:lsdException w:name="Intense Reference" w:uiPriority="32" w:qFormat="1"/>
     <w:lsdException w:name="Book Title" w:uiPriority="33" w:qFormat="1"/>
-    <w:lsdException w:name="Bibliography" w:semiHidden="1" w:uiPriority="37" w:unhideWhenUsed="1"/>
-    <w:lsdException w:name="TOC Heading" w:semiHidden="1" w:uiPriority="39" w:unhideWhenUsed="1" w:qFormat="1"/>
+    <w:lsdException w:name="Bibliography" w:uiPriority="37" w:semiHidden="1" w:unhideWhenUsed="1"/>
+    <w:lsdException w:name="TOC Heading" w:uiPriority="39" w:semiHidden="1" w:unhideWhenUsed="1" w:qFormat="1"/>
     <w:lsdException w:name="Plain Table 1" w:uiPriority="41"/>
     <w:lsdException w:name="Plain Table 2" w:uiPriority="42"/>
     <w:lsdException w:name="Plain Table 3" w:uiPriority="43"/>
@@ -753,15 +1126,197 @@
     <w:lsdException w:name="Hashtag" w:semiHidden="1" w:unhideWhenUsed="1"/>
     <w:lsdException w:name="Unresolved Mention" w:semiHidden="1" w:unhideWhenUsed="1"/>
   </w:latentStyles>
-  <w:style w:type="paragraph" w:default="1" w:styleId="Normal">
+  <w:style w:type="paragraph" w:styleId="Normal" w:default="1">
     <w:name w:val="Normal"/>
     <w:qFormat/>
+    <w:pPr>
+      <w:widowControl/>
+      <w:bidi w:val="0"/>
+      <w:spacing w:lineRule="auto" w:line="259" w:before="0" w:after="160"/>
+      <w:jc w:val="left"/>
+    </w:pPr>
+    <w:rPr>
+      <w:rFonts w:ascii="Calibri" w:hAnsi="Calibri" w:eastAsia="Calibri" w:cs="" w:asciiTheme="minorHAnsi" w:cstheme="minorBidi" w:eastAsiaTheme="minorHAnsi" w:hAnsiTheme="minorHAnsi"/>
+      <w:color w:val="auto"/>
+      <w:sz w:val="22"/>
+      <w:szCs w:val="22"/>
+      <w:lang w:val="pt-PT" w:eastAsia="en-US" w:bidi="ar-SA"/>
+    </w:rPr>
   </w:style>
-  <w:style w:type="character" w:default="1" w:styleId="Tipodeletrapredefinidodopargrafo">
+  <w:style w:type="character" w:styleId="DefaultParagraphFont" w:default="1">
     <w:name w:val="Default Paragraph Font"/>
     <w:uiPriority w:val="1"/>
     <w:semiHidden/>
     <w:unhideWhenUsed/>
+    <w:qFormat/>
+    <w:rPr/>
+  </w:style>
+  <w:style w:type="character" w:styleId="CabealhoCarter" w:customStyle="1">
+    <w:name w:val="Cabeçalho Caráter"/>
+    <w:basedOn w:val="DefaultParagraphFont"/>
+    <w:link w:val="Cabealho"/>
+    <w:uiPriority w:val="99"/>
+    <w:qFormat/>
+    <w:rsid w:val="00857748"/>
+    <w:rPr/>
+  </w:style>
+  <w:style w:type="character" w:styleId="RodapCarter" w:customStyle="1">
+    <w:name w:val="Rodapé Caráter"/>
+    <w:basedOn w:val="DefaultParagraphFont"/>
+    <w:link w:val="Rodap"/>
+    <w:uiPriority w:val="99"/>
+    <w:qFormat/>
+    <w:rsid w:val="00857748"/>
+    <w:rPr/>
+  </w:style>
+  <w:style w:type="character" w:styleId="TtuloCarter" w:customStyle="1">
+    <w:name w:val="Título Caráter"/>
+    <w:basedOn w:val="DefaultParagraphFont"/>
+    <w:link w:val="Ttulo"/>
+    <w:uiPriority w:val="10"/>
+    <w:qFormat/>
+    <w:rsid w:val="00700175"/>
+    <w:rPr>
+      <w:rFonts w:ascii="Calibri Light" w:hAnsi="Calibri Light" w:eastAsia="" w:cs="" w:asciiTheme="majorHAnsi" w:cstheme="majorBidi" w:eastAsiaTheme="majorEastAsia" w:hAnsiTheme="majorHAnsi"/>
+      <w:spacing w:val="-10"/>
+      <w:sz w:val="56"/>
+      <w:szCs w:val="56"/>
+    </w:rPr>
+  </w:style>
+  <w:style w:type="paragraph" w:styleId="Ttulo">
+    <w:name w:val="Título"/>
+    <w:basedOn w:val="Normal"/>
+    <w:next w:val="Corpodotexto"/>
+    <w:qFormat/>
+    <w:pPr>
+      <w:keepNext/>
+      <w:spacing w:before="240" w:after="120"/>
+    </w:pPr>
+    <w:rPr>
+      <w:rFonts w:ascii="Liberation Sans" w:hAnsi="Liberation Sans" w:eastAsia="Noto Sans CJK SC Regular" w:cs="FreeSans"/>
+      <w:sz w:val="28"/>
+      <w:szCs w:val="28"/>
+    </w:rPr>
+  </w:style>
+  <w:style w:type="paragraph" w:styleId="Corpodotexto">
+    <w:name w:val="Body Text"/>
+    <w:basedOn w:val="Normal"/>
+    <w:pPr>
+      <w:spacing w:lineRule="auto" w:line="288" w:before="0" w:after="140"/>
+    </w:pPr>
+    <w:rPr/>
+  </w:style>
+  <w:style w:type="paragraph" w:styleId="Lista">
+    <w:name w:val="List"/>
+    <w:basedOn w:val="Corpodotexto"/>
+    <w:pPr/>
+    <w:rPr>
+      <w:rFonts w:cs="FreeSans"/>
+    </w:rPr>
+  </w:style>
+  <w:style w:type="paragraph" w:styleId="Legenda">
+    <w:name w:val="Caption"/>
+    <w:basedOn w:val="Normal"/>
+    <w:qFormat/>
+    <w:pPr>
+      <w:suppressLineNumbers/>
+      <w:spacing w:before="120" w:after="120"/>
+    </w:pPr>
+    <w:rPr>
+      <w:rFonts w:cs="FreeSans"/>
+      <w:i/>
+      <w:iCs/>
+      <w:sz w:val="24"/>
+      <w:szCs w:val="24"/>
+    </w:rPr>
+  </w:style>
+  <w:style w:type="paragraph" w:styleId="Ndice">
+    <w:name w:val="Índice"/>
+    <w:basedOn w:val="Normal"/>
+    <w:qFormat/>
+    <w:pPr>
+      <w:suppressLineNumbers/>
+    </w:pPr>
+    <w:rPr>
+      <w:rFonts w:cs="FreeSans"/>
+    </w:rPr>
+  </w:style>
+  <w:style w:type="paragraph" w:styleId="Cabealho">
+    <w:name w:val="Header"/>
+    <w:basedOn w:val="Normal"/>
+    <w:link w:val="CabealhoCarter"/>
+    <w:uiPriority w:val="99"/>
+    <w:unhideWhenUsed/>
+    <w:rsid w:val="00857748"/>
+    <w:pPr>
+      <w:tabs>
+        <w:tab w:val="center" w:pos="4252" w:leader="none"/>
+        <w:tab w:val="right" w:pos="8504" w:leader="none"/>
+      </w:tabs>
+      <w:spacing w:lineRule="auto" w:line="240" w:before="0" w:after="0"/>
+    </w:pPr>
+    <w:rPr/>
+  </w:style>
+  <w:style w:type="paragraph" w:styleId="Rodap">
+    <w:name w:val="Footer"/>
+    <w:basedOn w:val="Normal"/>
+    <w:link w:val="RodapCarter"/>
+    <w:uiPriority w:val="99"/>
+    <w:unhideWhenUsed/>
+    <w:rsid w:val="00857748"/>
+    <w:pPr>
+      <w:tabs>
+        <w:tab w:val="center" w:pos="4252" w:leader="none"/>
+        <w:tab w:val="right" w:pos="8504" w:leader="none"/>
+      </w:tabs>
+      <w:spacing w:lineRule="auto" w:line="240" w:before="0" w:after="0"/>
+    </w:pPr>
+    <w:rPr/>
+  </w:style>
+  <w:style w:type="paragraph" w:styleId="Ttulododocumento">
+    <w:name w:val="Title"/>
+    <w:basedOn w:val="Normal"/>
+    <w:next w:val="Normal"/>
+    <w:link w:val="TtuloCarter"/>
+    <w:uiPriority w:val="10"/>
+    <w:qFormat/>
+    <w:rsid w:val="00700175"/>
+    <w:pPr>
+      <w:spacing w:lineRule="auto" w:line="240" w:before="0" w:after="0"/>
+      <w:contextualSpacing/>
+    </w:pPr>
+    <w:rPr>
+      <w:rFonts w:ascii="Calibri Light" w:hAnsi="Calibri Light" w:eastAsia="" w:cs="" w:asciiTheme="majorHAnsi" w:cstheme="majorBidi" w:eastAsiaTheme="majorEastAsia" w:hAnsiTheme="majorHAnsi"/>
+      <w:spacing w:val="-10"/>
+      <w:sz w:val="56"/>
+      <w:szCs w:val="56"/>
+    </w:rPr>
+  </w:style>
+  <w:style w:type="paragraph" w:styleId="NoSpacing">
+    <w:name w:val="No Spacing"/>
+    <w:uiPriority w:val="1"/>
+    <w:qFormat/>
+    <w:rsid w:val="00700175"/>
+    <w:pPr>
+      <w:widowControl/>
+      <w:bidi w:val="0"/>
+      <w:spacing w:lineRule="auto" w:line="240" w:before="0" w:after="0"/>
+      <w:jc w:val="left"/>
+    </w:pPr>
+    <w:rPr>
+      <w:rFonts w:ascii="Calibri" w:hAnsi="Calibri" w:eastAsia="Calibri" w:cs="" w:asciiTheme="minorHAnsi" w:cstheme="minorBidi" w:eastAsiaTheme="minorHAnsi" w:hAnsiTheme="minorHAnsi"/>
+      <w:color w:val="auto"/>
+      <w:sz w:val="22"/>
+      <w:szCs w:val="22"/>
+      <w:lang w:val="pt-PT" w:eastAsia="en-US" w:bidi="ar-SA"/>
+    </w:rPr>
+  </w:style>
+  <w:style w:type="numbering" w:styleId="NoList" w:default="1">
+    <w:name w:val="No List"/>
+    <w:uiPriority w:val="99"/>
+    <w:semiHidden/>
+    <w:unhideWhenUsed/>
+    <w:qFormat/>
   </w:style>
   <w:style w:type="table" w:default="1" w:styleId="Tabelanormal">
     <w:name w:val="Normal Table"/>
@@ -777,99 +1332,6 @@
         <w:right w:w="108" w:type="dxa"/>
       </w:tblCellMar>
     </w:tblPr>
-  </w:style>
-  <w:style w:type="numbering" w:default="1" w:styleId="Semlista">
-    <w:name w:val="No List"/>
-    <w:uiPriority w:val="99"/>
-    <w:semiHidden/>
-    <w:unhideWhenUsed/>
-  </w:style>
-  <w:style w:type="paragraph" w:styleId="Cabealho">
-    <w:name w:val="header"/>
-    <w:basedOn w:val="Normal"/>
-    <w:link w:val="CabealhoCarter"/>
-    <w:uiPriority w:val="99"/>
-    <w:unhideWhenUsed/>
-    <w:rsid w:val="00857748"/>
-    <w:pPr>
-      <w:tabs>
-        <w:tab w:val="center" w:pos="4252"/>
-        <w:tab w:val="right" w:pos="8504"/>
-      </w:tabs>
-      <w:spacing w:after="0" w:line="240" w:lineRule="auto"/>
-    </w:pPr>
-  </w:style>
-  <w:style w:type="character" w:customStyle="1" w:styleId="CabealhoCarter">
-    <w:name w:val="Cabeçalho Caráter"/>
-    <w:basedOn w:val="Tipodeletrapredefinidodopargrafo"/>
-    <w:link w:val="Cabealho"/>
-    <w:uiPriority w:val="99"/>
-    <w:rsid w:val="00857748"/>
-  </w:style>
-  <w:style w:type="paragraph" w:styleId="Rodap">
-    <w:name w:val="footer"/>
-    <w:basedOn w:val="Normal"/>
-    <w:link w:val="RodapCarter"/>
-    <w:uiPriority w:val="99"/>
-    <w:unhideWhenUsed/>
-    <w:rsid w:val="00857748"/>
-    <w:pPr>
-      <w:tabs>
-        <w:tab w:val="center" w:pos="4252"/>
-        <w:tab w:val="right" w:pos="8504"/>
-      </w:tabs>
-      <w:spacing w:after="0" w:line="240" w:lineRule="auto"/>
-    </w:pPr>
-  </w:style>
-  <w:style w:type="character" w:customStyle="1" w:styleId="RodapCarter">
-    <w:name w:val="Rodapé Caráter"/>
-    <w:basedOn w:val="Tipodeletrapredefinidodopargrafo"/>
-    <w:link w:val="Rodap"/>
-    <w:uiPriority w:val="99"/>
-    <w:rsid w:val="00857748"/>
-  </w:style>
-  <w:style w:type="paragraph" w:styleId="Ttulo">
-    <w:name w:val="Title"/>
-    <w:basedOn w:val="Normal"/>
-    <w:next w:val="Normal"/>
-    <w:link w:val="TtuloCarter"/>
-    <w:uiPriority w:val="10"/>
-    <w:qFormat/>
-    <w:rsid w:val="00700175"/>
-    <w:pPr>
-      <w:spacing w:after="0" w:line="240" w:lineRule="auto"/>
-      <w:contextualSpacing/>
-    </w:pPr>
-    <w:rPr>
-      <w:rFonts w:asciiTheme="majorHAnsi" w:eastAsiaTheme="majorEastAsia" w:hAnsiTheme="majorHAnsi" w:cstheme="majorBidi"/>
-      <w:spacing w:val="-10"/>
-      <w:kern w:val="28"/>
-      <w:sz w:val="56"/>
-      <w:szCs w:val="56"/>
-    </w:rPr>
-  </w:style>
-  <w:style w:type="character" w:customStyle="1" w:styleId="TtuloCarter">
-    <w:name w:val="Título Caráter"/>
-    <w:basedOn w:val="Tipodeletrapredefinidodopargrafo"/>
-    <w:link w:val="Ttulo"/>
-    <w:uiPriority w:val="10"/>
-    <w:rsid w:val="00700175"/>
-    <w:rPr>
-      <w:rFonts w:asciiTheme="majorHAnsi" w:eastAsiaTheme="majorEastAsia" w:hAnsiTheme="majorHAnsi" w:cstheme="majorBidi"/>
-      <w:spacing w:val="-10"/>
-      <w:kern w:val="28"/>
-      <w:sz w:val="56"/>
-      <w:szCs w:val="56"/>
-    </w:rPr>
-  </w:style>
-  <w:style w:type="paragraph" w:styleId="SemEspaamento">
-    <w:name w:val="No Spacing"/>
-    <w:uiPriority w:val="1"/>
-    <w:qFormat/>
-    <w:rsid w:val="00700175"/>
-    <w:pPr>
-      <w:spacing w:after="0" w:line="240" w:lineRule="auto"/>
-    </w:pPr>
   </w:style>
 </w:styles>
 </file>

</xml_diff>